<commit_message>
removed border on homepage pic
</commit_message>
<xml_diff>
--- a/Documentation/Deployment Plan.docx
+++ b/Documentation/Deployment Plan.docx
@@ -101,7 +101,7 @@
       </w:pPr>
       <w:r>
         <w:rPr/>
-        <w:t>6. Pay goDaddy to host our domain $1 to sign up and $8 a month for renewed hosting:</w:t>
+        <w:t>6</w:t>
       </w:r>
     </w:p>
     <w:p>
@@ -109,17 +109,8 @@
         <w:pStyle w:val="Normal"/>
         <w:rPr/>
       </w:pPr>
-      <w:hyperlink r:id="rId3">
-        <w:r>
-          <w:rPr>
-            <w:rStyle w:val="InternetLink"/>
-          </w:rPr>
-          <w:t>https://www.godaddy.com/offers/web-hosting/cheap?isc=hos1g239&amp;slid=&amp;pgrid=48691689827&amp;ptaid=kwd-299702755568&amp;mkwid=sWjCYiT6E_pcrid_268295813279_pkw_godaddy%20hosting%20cost_pmt_p_pdv_c_&amp;gclid=CjwKCAiAlb_fBRBHEiwAzMeEdiS0s83ylra7i4KUiyHvN1DtRCVyzzHrxG06sQF6zayHCDcFgnnI8RoCQb0QAvD_BwE&amp;gclsrc=aw.ds</w:t>
-        </w:r>
-      </w:hyperlink>
       <w:r>
         <w:rPr/>
-        <w:t xml:space="preserve"> </w:t>
       </w:r>
     </w:p>
     <w:p>
@@ -129,35 +120,6 @@
       </w:pPr>
       <w:r>
         <w:rPr/>
-        <w:t>they will also give us 100gb of storage so we can keep all our data in the same place</w:t>
-      </w:r>
-    </w:p>
-    <w:p>
-      <w:pPr>
-        <w:pStyle w:val="Normal"/>
-        <w:rPr/>
-      </w:pPr>
-      <w:r>
-        <w:rPr/>
-      </w:r>
-    </w:p>
-    <w:p>
-      <w:pPr>
-        <w:pStyle w:val="Normal"/>
-        <w:rPr/>
-      </w:pPr>
-      <w:r>
-        <w:rPr/>
-      </w:r>
-    </w:p>
-    <w:p>
-      <w:pPr>
-        <w:pStyle w:val="Normal"/>
-        <w:rPr/>
-      </w:pPr>
-      <w:r>
-        <w:rPr/>
-        <w:t>continue – pay $5 for friends who sign up</w:t>
       </w:r>
     </w:p>
     <w:p>

</xml_diff>